<commit_message>
feature: add details to the quizz doc
</commit_message>
<xml_diff>
--- a/MIGUEL CRUZ - Backend Developer Assessment.docx
+++ b/MIGUEL CRUZ - Backend Developer Assessment.docx
@@ -17,192 +17,388 @@
           <w:bCs/>
           <w:lang w:val="en-US"/>
         </w:rPr>
-        <w:t>Backend Developer Assessment</w:t>
-      </w:r>
-    </w:p>
-    <w:p>
-      <w:pPr>
-        <w:pStyle w:val="Normal"/>
-        <w:rPr>
-          <w:lang w:val="en-US"/>
-        </w:rPr>
-      </w:pPr>
-      <w:r>
-        <w:rPr>
-          <w:lang w:val="en-US"/>
-        </w:rPr>
-      </w:r>
-    </w:p>
-    <w:p>
-      <w:pPr>
-        <w:pStyle w:val="Normal"/>
-        <w:rPr/>
-      </w:pPr>
-      <w:r>
-        <w:rPr/>
-        <w:t>Each exercise should be designed to be solved within 30-45 minutes, allowing for a total of 3 hours for completion.</w:t>
-      </w:r>
-    </w:p>
-    <w:p>
-      <w:pPr>
-        <w:pStyle w:val="Normal"/>
-        <w:rPr/>
-      </w:pPr>
-      <w:r>
-        <w:rPr/>
-      </w:r>
-    </w:p>
-    <w:p>
-      <w:pPr>
-        <w:pStyle w:val="Normal"/>
-        <w:rPr/>
-      </w:pPr>
-      <w:r>
-        <w:rPr>
-          <w:b/>
-          <w:bCs/>
-        </w:rPr>
-        <w:t>Exercise 1</w:t>
-      </w:r>
-      <w:r>
-        <w:rPr/>
-        <w:t>: Microservices Architecture</w:t>
-      </w:r>
-    </w:p>
-    <w:p>
-      <w:pPr>
-        <w:pStyle w:val="Normal"/>
-        <w:rPr/>
-      </w:pPr>
-      <w:r>
-        <w:rPr/>
-        <w:t>Topic: Java for Microservices</w:t>
-      </w:r>
-    </w:p>
-    <w:p>
-      <w:pPr>
-        <w:pStyle w:val="Normal"/>
-        <w:rPr/>
-      </w:pPr>
-      <w:r>
-        <w:rPr/>
-      </w:r>
-    </w:p>
-    <w:p>
-      <w:pPr>
-        <w:pStyle w:val="Normal"/>
-        <w:rPr/>
-      </w:pPr>
-      <w:r>
-        <w:rPr/>
-        <w:t>Task:</w:t>
-      </w:r>
-    </w:p>
-    <w:p>
-      <w:pPr>
-        <w:pStyle w:val="Normal"/>
-        <w:rPr/>
-      </w:pPr>
-      <w:r>
-        <w:rPr/>
-        <w:t>Explain the key principles and advantages of the microservices architecture. Additionally, outline the challenges and trade-offs associated with adopting a microservices approach.</w:t>
-      </w:r>
-    </w:p>
-    <w:p>
-      <w:pPr>
-        <w:pStyle w:val="Normal"/>
-        <w:rPr/>
-      </w:pPr>
-      <w:r>
-        <w:rPr/>
-      </w:r>
-    </w:p>
-    <w:p>
-      <w:pPr>
-        <w:pStyle w:val="Normal"/>
-        <w:jc w:val="both"/>
-        <w:rPr/>
-      </w:pPr>
-      <w:r>
-        <w:rPr>
-          <w:b/>
-          <w:bCs/>
-        </w:rPr>
-        <w:t>PRINCIPLES and ADVANTAGES</w:t>
-      </w:r>
-      <w:r>
-        <w:rPr/>
-        <w:t xml:space="preserve">: The microservices should be </w:t>
-      </w:r>
-      <w:r>
-        <w:rPr>
-          <w:b/>
-          <w:bCs/>
-        </w:rPr>
-        <w:t>Scalables</w:t>
-      </w:r>
-      <w:r>
-        <w:rPr/>
-        <w:t xml:space="preserve">, in addition to the </w:t>
-      </w:r>
-      <w:r>
-        <w:rPr>
-          <w:b/>
-          <w:bCs/>
-        </w:rPr>
-        <w:t>Single Responsability</w:t>
-      </w:r>
-      <w:r>
-        <w:rPr/>
-        <w:t xml:space="preserve"> and </w:t>
-      </w:r>
-      <w:r>
-        <w:rPr>
-          <w:b/>
-          <w:bCs/>
-        </w:rPr>
-        <w:t>Isolate</w:t>
-      </w:r>
-      <w:r>
-        <w:rPr/>
-        <w:t>, each microservice should be executed independenly with his own resources and environment; about the scalabity it could means to reduce the cost by on-dement services.</w:t>
-      </w:r>
-    </w:p>
-    <w:p>
-      <w:pPr>
-        <w:pStyle w:val="Normal"/>
-        <w:rPr>
-          <w:b/>
-          <w:bCs/>
-        </w:rPr>
-      </w:pPr>
-      <w:r>
-        <w:rPr>
-          <w:b/>
-          <w:bCs/>
-        </w:rPr>
-      </w:r>
-    </w:p>
-    <w:p>
-      <w:pPr>
-        <w:pStyle w:val="Normal"/>
-        <w:jc w:val="both"/>
-        <w:rPr>
-          <w:b/>
-          <w:bCs/>
-        </w:rPr>
-      </w:pPr>
-      <w:r>
-        <w:rPr>
-          <w:b/>
-          <w:bCs/>
-        </w:rPr>
-        <w:t xml:space="preserve">CHALLENGES: </w:t>
-      </w:r>
-      <w:r>
-        <w:rPr>
+        <w:t>EL PROYECTO ESTÁ DISPONIBLE A TRAVÉS DE LOS SIGUIENTES RECURSOS:</w:t>
+      </w:r>
+    </w:p>
+    <w:p>
+      <w:pPr>
+        <w:pStyle w:val="Normal"/>
+        <w:rPr>
+          <w:rFonts w:ascii="Arial;Helvetica;sans-serif" w:hAnsi="Arial;Helvetica;sans-serif"/>
           <w:b w:val="false"/>
           <w:bCs w:val="false"/>
+          <w:i w:val="false"/>
+          <w:i w:val="false"/>
+          <w:caps w:val="false"/>
+          <w:smallCaps w:val="false"/>
+          <w:color w:val="222222"/>
+          <w:spacing w:val="0"/>
+          <w:sz w:val="24"/>
+        </w:rPr>
+      </w:pPr>
+      <w:r>
+        <w:rPr>
+          <w:rFonts w:ascii="Arial;Helvetica;sans-serif" w:hAnsi="Arial;Helvetica;sans-serif"/>
+          <w:b/>
+          <w:bCs/>
+          <w:i w:val="false"/>
+          <w:caps w:val="false"/>
+          <w:smallCaps w:val="false"/>
+          <w:color w:val="222222"/>
+          <w:spacing w:val="0"/>
+          <w:sz w:val="24"/>
+          <w:lang w:val="en-US"/>
+        </w:rPr>
+        <w:t>GITHUB</w:t>
+      </w:r>
+      <w:r>
+        <w:rPr>
+          <w:rFonts w:ascii="Arial;Helvetica;sans-serif" w:hAnsi="Arial;Helvetica;sans-serif"/>
+          <w:b w:val="false"/>
+          <w:bCs w:val="false"/>
+          <w:i w:val="false"/>
+          <w:caps w:val="false"/>
+          <w:smallCaps w:val="false"/>
+          <w:color w:val="222222"/>
+          <w:spacing w:val="0"/>
+          <w:sz w:val="24"/>
+          <w:lang w:val="en-US"/>
+        </w:rPr>
+        <w:t xml:space="preserve">: </w:t>
+      </w:r>
+    </w:p>
+    <w:p>
+      <w:pPr>
+        <w:pStyle w:val="Normal"/>
+        <w:rPr>
+          <w:rFonts w:ascii="Arial;Helvetica;sans-serif" w:hAnsi="Arial;Helvetica;sans-serif"/>
+          <w:b w:val="false"/>
+          <w:bCs w:val="false"/>
+          <w:i w:val="false"/>
+          <w:i w:val="false"/>
+          <w:caps w:val="false"/>
+          <w:smallCaps w:val="false"/>
+          <w:color w:val="222222"/>
+          <w:spacing w:val="0"/>
+          <w:sz w:val="24"/>
+        </w:rPr>
+      </w:pPr>
+      <w:hyperlink r:id="rId2">
+        <w:r>
+          <w:rPr>
+            <w:rStyle w:val="EnlacedeInternet"/>
+            <w:rFonts w:ascii="Arial;Helvetica;sans-serif" w:hAnsi="Arial;Helvetica;sans-serif"/>
+            <w:b w:val="false"/>
+            <w:bCs w:val="false"/>
+            <w:i w:val="false"/>
+            <w:caps w:val="false"/>
+            <w:smallCaps w:val="false"/>
+            <w:color w:val="222222"/>
+            <w:spacing w:val="0"/>
+            <w:sz w:val="24"/>
+            <w:lang w:val="en-US"/>
+          </w:rPr>
+          <w:t>https://github.com/cruzgarciamb/walmart/tree/master</w:t>
+        </w:r>
+      </w:hyperlink>
+    </w:p>
+    <w:p>
+      <w:pPr>
+        <w:pStyle w:val="Normal"/>
+        <w:widowControl/>
+        <w:ind w:left="0" w:right="0" w:hanging="0"/>
+        <w:rPr>
+          <w:b/>
+          <w:bCs/>
+          <w:lang w:val="en-US"/>
+        </w:rPr>
+      </w:pPr>
+      <w:r>
+        <w:rPr>
+          <w:rFonts w:ascii="Arial;Helvetica;sans-serif" w:hAnsi="Arial;Helvetica;sans-serif"/>
+          <w:b/>
+          <w:bCs/>
+          <w:i w:val="false"/>
+          <w:caps w:val="false"/>
+          <w:smallCaps w:val="false"/>
+          <w:color w:val="222222"/>
+          <w:spacing w:val="0"/>
+          <w:sz w:val="24"/>
+        </w:rPr>
+        <w:t xml:space="preserve">GOOGLE DRIVE: </w:t>
+      </w:r>
+      <w:r>
+        <w:rPr>
+          <w:rStyle w:val="EnlacedeInternet"/>
+          <w:rFonts w:ascii="Arial;Helvetica;sans-serif" w:hAnsi="Arial;Helvetica;sans-serif"/>
+          <w:b w:val="false"/>
+          <w:bCs w:val="false"/>
+          <w:i w:val="false"/>
+          <w:caps w:val="false"/>
+          <w:smallCaps w:val="false"/>
+          <w:color w:val="222222"/>
+          <w:spacing w:val="0"/>
+          <w:sz w:val="24"/>
+        </w:rPr>
+        <w:t>https://drive.google.com/file/d/1KhLglhqdiGEDiI3n4A0CzmYuu4UskNAA/view?usp=sharing</w:t>
+      </w:r>
+    </w:p>
+    <w:p>
+      <w:pPr>
+        <w:pStyle w:val="Normal"/>
+        <w:widowControl/>
+        <w:ind w:left="0" w:right="0" w:hanging="0"/>
+        <w:rPr>
+          <w:b/>
+          <w:bCs/>
+          <w:lang w:val="en-US"/>
+        </w:rPr>
+      </w:pPr>
+      <w:r>
+        <w:rPr>
+          <w:b/>
+          <w:bCs/>
+          <w:lang w:val="en-US"/>
+        </w:rPr>
+      </w:r>
+    </w:p>
+    <w:p>
+      <w:pPr>
+        <w:pStyle w:val="Normal"/>
+        <w:widowControl/>
+        <w:ind w:left="0" w:right="0" w:hanging="0"/>
+        <w:rPr>
+          <w:b/>
+          <w:bCs/>
+          <w:lang w:val="en-US"/>
+        </w:rPr>
+      </w:pPr>
+      <w:r>
+        <w:rPr>
+          <w:b/>
+          <w:bCs/>
+          <w:lang w:val="en-US"/>
+        </w:rPr>
+      </w:r>
+    </w:p>
+    <w:p>
+      <w:pPr>
+        <w:pStyle w:val="Normal"/>
+        <w:rPr>
+          <w:b/>
+          <w:bCs/>
+          <w:lang w:val="en-US"/>
+        </w:rPr>
+      </w:pPr>
+      <w:r>
+        <w:rPr>
+          <w:b/>
+          <w:bCs/>
+          <w:lang w:val="en-US"/>
+        </w:rPr>
+      </w:r>
+    </w:p>
+    <w:p>
+      <w:pPr>
+        <w:pStyle w:val="Normal"/>
+        <w:rPr>
+          <w:b/>
+          <w:bCs/>
+          <w:lang w:val="en-US"/>
+        </w:rPr>
+      </w:pPr>
+      <w:r>
+        <w:rPr>
+          <w:b/>
+          <w:bCs/>
+          <w:lang w:val="en-US"/>
+        </w:rPr>
+        <w:t>Backend Developer Assessment</w:t>
+      </w:r>
+    </w:p>
+    <w:p>
+      <w:pPr>
+        <w:pStyle w:val="Normal"/>
+        <w:rPr>
+          <w:lang w:val="en-US"/>
+        </w:rPr>
+      </w:pPr>
+      <w:r>
+        <w:rPr>
+          <w:lang w:val="en-US"/>
+        </w:rPr>
+      </w:r>
+    </w:p>
+    <w:p>
+      <w:pPr>
+        <w:pStyle w:val="Normal"/>
+        <w:rPr/>
+      </w:pPr>
+      <w:r>
+        <w:rPr/>
+        <w:t>Each exercise should be designed to be solved within 30-45 minutes, allowing for a total of 3 hours for completion.</w:t>
+      </w:r>
+    </w:p>
+    <w:p>
+      <w:pPr>
+        <w:pStyle w:val="Normal"/>
+        <w:rPr/>
+      </w:pPr>
+      <w:r>
+        <w:rPr/>
+      </w:r>
+    </w:p>
+    <w:p>
+      <w:pPr>
+        <w:pStyle w:val="Normal"/>
+        <w:rPr/>
+      </w:pPr>
+      <w:r>
+        <w:rPr>
+          <w:b/>
+          <w:bCs/>
+        </w:rPr>
+        <w:t>Exercise 1</w:t>
+      </w:r>
+      <w:r>
+        <w:rPr/>
+        <w:t>: Microservices Architecture</w:t>
+      </w:r>
+    </w:p>
+    <w:p>
+      <w:pPr>
+        <w:pStyle w:val="Normal"/>
+        <w:rPr/>
+      </w:pPr>
+      <w:r>
+        <w:rPr/>
+        <w:t>Topic: Java for Microservices</w:t>
+      </w:r>
+    </w:p>
+    <w:p>
+      <w:pPr>
+        <w:pStyle w:val="Normal"/>
+        <w:rPr/>
+      </w:pPr>
+      <w:r>
+        <w:rPr/>
+      </w:r>
+    </w:p>
+    <w:p>
+      <w:pPr>
+        <w:pStyle w:val="Normal"/>
+        <w:rPr/>
+      </w:pPr>
+      <w:r>
+        <w:rPr/>
+        <w:t>Task:</w:t>
+      </w:r>
+    </w:p>
+    <w:p>
+      <w:pPr>
+        <w:pStyle w:val="Normal"/>
+        <w:rPr/>
+      </w:pPr>
+      <w:r>
+        <w:rPr/>
+        <w:t>Explain the key principles and advantages of the microservices architecture. Additionally, outline the challenges and trade-offs associated with adopting a microservices approach.</w:t>
+      </w:r>
+    </w:p>
+    <w:p>
+      <w:pPr>
+        <w:pStyle w:val="Normal"/>
+        <w:rPr/>
+      </w:pPr>
+      <w:r>
+        <w:rPr/>
+      </w:r>
+    </w:p>
+    <w:p>
+      <w:pPr>
+        <w:pStyle w:val="Normal"/>
+        <w:jc w:val="both"/>
+        <w:rPr/>
+      </w:pPr>
+      <w:r>
+        <w:rPr>
+          <w:b/>
+          <w:bCs/>
+        </w:rPr>
+        <w:t>PRINCIPLES and ADVANTAGES</w:t>
+      </w:r>
+      <w:r>
+        <w:rPr/>
+        <w:t xml:space="preserve">: The microservices should be </w:t>
+      </w:r>
+      <w:r>
+        <w:rPr>
+          <w:b/>
+          <w:bCs/>
+        </w:rPr>
+        <w:t>Scalables</w:t>
+      </w:r>
+      <w:r>
+        <w:rPr/>
+        <w:t xml:space="preserve">, in addition to the </w:t>
+      </w:r>
+      <w:r>
+        <w:rPr>
+          <w:b/>
+          <w:bCs/>
+        </w:rPr>
+        <w:t>Single Responsability</w:t>
+      </w:r>
+      <w:r>
+        <w:rPr/>
+        <w:t xml:space="preserve"> and </w:t>
+      </w:r>
+      <w:r>
+        <w:rPr>
+          <w:b/>
+          <w:bCs/>
+        </w:rPr>
+        <w:t>Isolate</w:t>
+      </w:r>
+      <w:r>
+        <w:rPr/>
+        <w:t>, each microservice should be executed independenly with his own resources and environment; about the scalabity it could means to reduce the cost by on-dement services.</w:t>
+      </w:r>
+    </w:p>
+    <w:p>
+      <w:pPr>
+        <w:pStyle w:val="Normal"/>
+        <w:rPr>
+          <w:b/>
+          <w:bCs/>
+        </w:rPr>
+      </w:pPr>
+      <w:r>
+        <w:rPr>
+          <w:b/>
+          <w:bCs/>
+        </w:rPr>
+      </w:r>
+    </w:p>
+    <w:p>
+      <w:pPr>
+        <w:pStyle w:val="Normal"/>
+        <w:jc w:val="both"/>
+        <w:rPr>
+          <w:b/>
+          <w:bCs/>
+        </w:rPr>
+      </w:pPr>
+      <w:r>
+        <w:rPr>
+          <w:b/>
+          <w:bCs/>
+        </w:rPr>
+        <w:t xml:space="preserve">CHALLENGES: </w:t>
+      </w:r>
+      <w:r>
+        <w:rPr>
+          <w:b w:val="false"/>
+          <w:bCs w:val="false"/>
         </w:rPr>
         <w:t xml:space="preserve">It changes the monolithic approaches, related to the architecture and the goodness, the developer should consider a lot of topics related to infraestructure, i.e. availability, scalability, comunication, restrictions, resources and tracing of runtime exceptions. </w:t>
       </w:r>
@@ -318,6 +514,36 @@
       </w:pPr>
       <w:r>
         <w:rPr>
+          <w:rStyle w:val="EnlacedeInternet"/>
+        </w:rPr>
+        <w:t>https://github.com/cruzgarciamb/walmart/tree/master/Exercise%202%20-%20employees</w:t>
+      </w:r>
+    </w:p>
+    <w:p>
+      <w:pPr>
+        <w:pStyle w:val="Normal"/>
+        <w:rPr/>
+      </w:pPr>
+      <w:r>
+        <w:rPr/>
+      </w:r>
+    </w:p>
+    <w:p>
+      <w:pPr>
+        <w:pStyle w:val="Normal"/>
+        <w:rPr/>
+      </w:pPr>
+      <w:r>
+        <w:rPr/>
+      </w:r>
+    </w:p>
+    <w:p>
+      <w:pPr>
+        <w:pStyle w:val="Normal"/>
+        <w:rPr/>
+      </w:pPr>
+      <w:r>
+        <w:rPr>
           <w:b/>
           <w:bCs/>
         </w:rPr>
@@ -413,6 +639,36 @@
       </w:pPr>
       <w:r>
         <w:rPr>
+          <w:rStyle w:val="EnlacedeInternet"/>
+        </w:rPr>
+        <w:t>https://github.com/cruzgarciamb/walmart/tree/master/Exercise%203%20-%20book%20service</w:t>
+      </w:r>
+    </w:p>
+    <w:p>
+      <w:pPr>
+        <w:pStyle w:val="Normal"/>
+        <w:rPr/>
+      </w:pPr>
+      <w:r>
+        <w:rPr/>
+      </w:r>
+    </w:p>
+    <w:p>
+      <w:pPr>
+        <w:pStyle w:val="Normal"/>
+        <w:rPr/>
+      </w:pPr>
+      <w:r>
+        <w:rPr/>
+      </w:r>
+    </w:p>
+    <w:p>
+      <w:pPr>
+        <w:pStyle w:val="Normal"/>
+        <w:rPr/>
+      </w:pPr>
+      <w:r>
+        <w:rPr>
           <w:b/>
           <w:bCs/>
         </w:rPr>
@@ -498,6 +754,36 @@
       </w:pPr>
       <w:r>
         <w:rPr>
+          <w:rStyle w:val="EnlacedeInternet"/>
+        </w:rPr>
+        <w:t>https://github.com/cruzgarciamb/walmart/tree/master/Exercise%204%20-%20bookRepository</w:t>
+      </w:r>
+    </w:p>
+    <w:p>
+      <w:pPr>
+        <w:pStyle w:val="Normal"/>
+        <w:rPr/>
+      </w:pPr>
+      <w:r>
+        <w:rPr/>
+      </w:r>
+    </w:p>
+    <w:p>
+      <w:pPr>
+        <w:pStyle w:val="Normal"/>
+        <w:rPr/>
+      </w:pPr>
+      <w:r>
+        <w:rPr/>
+      </w:r>
+    </w:p>
+    <w:p>
+      <w:pPr>
+        <w:pStyle w:val="Normal"/>
+        <w:rPr/>
+      </w:pPr>
+      <w:r>
+        <w:rPr>
           <w:b/>
           <w:bCs/>
         </w:rPr>
@@ -554,6 +840,18 @@
       </w:pPr>
       <w:r>
         <w:rPr/>
+      </w:r>
+    </w:p>
+    <w:p>
+      <w:pPr>
+        <w:pStyle w:val="Normal"/>
+        <w:rPr/>
+      </w:pPr>
+      <w:r>
+        <w:rPr>
+          <w:rStyle w:val="EnlacedeInternet"/>
+        </w:rPr>
+        <w:t>https://github.com/cruzgarciamb/walmart/tree/master/Exercise%205%20-%20bookService%20publicationDate</w:t>
       </w:r>
     </w:p>
     <w:p>
@@ -980,6 +1278,7 @@
     <w:qFormat/>
     <w:pPr>
       <w:widowControl/>
+      <w:suppressAutoHyphens w:val="true"/>
       <w:bidi w:val="0"/>
       <w:spacing w:before="0" w:after="0"/>
       <w:jc w:val="left"/>
@@ -1001,6 +1300,20 @@
     <w:unhideWhenUsed/>
     <w:qFormat/>
     <w:rPr/>
+  </w:style>
+  <w:style w:type="character" w:styleId="EnlacedeInternet">
+    <w:name w:val="Hyperlink"/>
+    <w:rPr>
+      <w:color w:val="000080"/>
+      <w:u w:val="single"/>
+    </w:rPr>
+  </w:style>
+  <w:style w:type="character" w:styleId="EnlacedeInternetvisitado">
+    <w:name w:val="FollowedHyperlink"/>
+    <w:rPr>
+      <w:color w:val="800000"/>
+      <w:u w:val="single"/>
+    </w:rPr>
   </w:style>
   <w:style w:type="paragraph" w:styleId="Ttulo">
     <w:name w:val="Título"/>

</xml_diff>

<commit_message>
feature: update link repository in docx file
</commit_message>
<xml_diff>
--- a/MIGUEL CRUZ - Backend Developer Assessment.docx
+++ b/MIGUEL CRUZ - Backend Developer Assessment.docx
@@ -127,39 +127,80 @@
         </w:rPr>
         <w:t xml:space="preserve">GOOGLE DRIVE: </w:t>
       </w:r>
-      <w:r>
+    </w:p>
+    <w:p>
+      <w:pPr>
+        <w:pStyle w:val="Normal"/>
+        <w:widowControl/>
+        <w:ind w:left="0" w:right="0" w:hanging="0"/>
+        <w:rPr/>
+      </w:pPr>
+      <w:hyperlink r:id="rId3">
+        <w:r>
+          <w:rPr>
+            <w:rStyle w:val="EnlacedeInternet"/>
+            <w:rFonts w:eastAsia="Calibri" w:cs="" w:ascii="Arial;Helvetica;sans-serif" w:hAnsi="Arial;Helvetica;sans-serif"/>
+            <w:b w:val="false"/>
+            <w:bCs w:val="false"/>
+            <w:i w:val="false"/>
+            <w:caps w:val="false"/>
+            <w:smallCaps w:val="false"/>
+            <w:color w:val="222222"/>
+            <w:spacing w:val="0"/>
+            <w:kern w:val="2"/>
+            <w:sz w:val="24"/>
+            <w:szCs w:val="24"/>
+            <w:u w:val="none"/>
+            <w:lang w:val="en-US" w:eastAsia="en-US" w:bidi="ar-SA"/>
+          </w:rPr>
+          <w:t>https://drive.google.com/file/d/1JXNeiu-_vlTx0FFsfxqNoEyKK5_-fN3I/view?usp=sharin</w:t>
+        </w:r>
+        <w:r>
+          <w:rPr>
+            <w:rStyle w:val="EnlacedeInternet"/>
+            <w:rFonts w:eastAsia="Calibri" w:cs="" w:ascii="Arial;Helvetica;sans-serif" w:hAnsi="Arial;Helvetica;sans-serif"/>
+            <w:b w:val="false"/>
+            <w:bCs w:val="false"/>
+            <w:i w:val="false"/>
+            <w:caps w:val="false"/>
+            <w:smallCaps w:val="false"/>
+            <w:color w:val="222222"/>
+            <w:spacing w:val="0"/>
+            <w:kern w:val="2"/>
+            <w:sz w:val="24"/>
+            <w:szCs w:val="24"/>
+            <w:u w:val="none"/>
+            <w:lang w:val="en-US" w:eastAsia="en-US" w:bidi="ar-SA"/>
+          </w:rPr>
+          <w:t>g</w:t>
+        </w:r>
+      </w:hyperlink>
+    </w:p>
+    <w:p>
+      <w:pPr>
+        <w:pStyle w:val="Normal"/>
+        <w:widowControl/>
+        <w:ind w:left="0" w:right="0" w:hanging="0"/>
         <w:rPr>
           <w:rStyle w:val="EnlacedeInternet"/>
-          <w:rFonts w:ascii="Arial;Helvetica;sans-serif" w:hAnsi="Arial;Helvetica;sans-serif"/>
+          <w:rFonts w:ascii="Arial;Helvetica;sans-serif" w:hAnsi="Arial;Helvetica;sans-serif" w:eastAsia="Calibri" w:cs=""/>
           <w:b w:val="false"/>
           <w:bCs w:val="false"/>
+          <w:i w:val="false"/>
           <w:i w:val="false"/>
           <w:caps w:val="false"/>
           <w:smallCaps w:val="false"/>
           <w:color w:val="222222"/>
           <w:spacing w:val="0"/>
+          <w:kern w:val="2"/>
           <w:sz w:val="24"/>
-        </w:rPr>
-        <w:t>https://drive.google.com/file/d/1KhLglhqdiGEDiI3n4A0CzmYuu4UskNAA/view?usp=sharing</w:t>
-      </w:r>
-    </w:p>
-    <w:p>
-      <w:pPr>
-        <w:pStyle w:val="Normal"/>
-        <w:widowControl/>
-        <w:ind w:left="0" w:right="0" w:hanging="0"/>
-        <w:rPr>
-          <w:b/>
-          <w:bCs/>
-          <w:lang w:val="en-US"/>
-        </w:rPr>
-      </w:pPr>
-      <w:r>
-        <w:rPr>
-          <w:b/>
-          <w:bCs/>
-          <w:lang w:val="en-US"/>
-        </w:rPr>
+          <w:szCs w:val="24"/>
+          <w:u w:val="none"/>
+          <w:lang w:val="en-US" w:eastAsia="en-US" w:bidi="ar-SA"/>
+        </w:rPr>
+      </w:pPr>
+      <w:r>
+        <w:rPr/>
       </w:r>
     </w:p>
     <w:p>

</xml_diff>